<commit_message>
Added Vikki twitter files, updated names
Added Twitter files and updated initals on the ends of some files, not code actually changed
</commit_message>
<xml_diff>
--- a/Results/Results question 1.docx
+++ b/Results/Results question 1.docx
@@ -219,8 +219,13 @@
     </w:p>
     <w:p/>
     <w:p>
-      <w:r>
-        <w:t>The univariate analysis presents summary statistics for the variables which will be used in the analysis.</w:t>
+      <w:bookmarkStart w:id="4" w:name="_GoBack"/>
+      <w:r>
+        <w:t xml:space="preserve">The univariate analysis presents </w:t>
+      </w:r>
+      <w:bookmarkEnd w:id="4"/>
+      <w:r>
+        <w:t>summary statistics for the variables which will be used in the analysis.</w:t>
       </w:r>
     </w:p>
     <w:p/>
@@ -246,7 +251,7 @@
             </w:tcBorders>
           </w:tcPr>
           <w:p>
-            <w:bookmarkStart w:id="4" w:name="_Hlk529264828"/>
+            <w:bookmarkStart w:id="5" w:name="_Hlk529264828"/>
           </w:p>
         </w:tc>
         <w:tc>
@@ -636,7 +641,7 @@
           </w:p>
         </w:tc>
       </w:tr>
-      <w:bookmarkEnd w:id="4"/>
+      <w:bookmarkEnd w:id="5"/>
     </w:tbl>
     <w:p/>
     <w:p>
@@ -671,7 +676,7 @@
             </w:tcBorders>
           </w:tcPr>
           <w:p>
-            <w:bookmarkStart w:id="5" w:name="_Hlk529265182"/>
+            <w:bookmarkStart w:id="6" w:name="_Hlk529265182"/>
           </w:p>
         </w:tc>
         <w:tc>
@@ -684,18 +689,18 @@
                 <w:b/>
               </w:rPr>
             </w:pPr>
-            <w:bookmarkStart w:id="6" w:name="OLE_LINK55"/>
-            <w:bookmarkStart w:id="7" w:name="OLE_LINK56"/>
-            <w:bookmarkStart w:id="8" w:name="OLE_LINK61"/>
+            <w:bookmarkStart w:id="7" w:name="OLE_LINK55"/>
+            <w:bookmarkStart w:id="8" w:name="OLE_LINK56"/>
+            <w:bookmarkStart w:id="9" w:name="OLE_LINK61"/>
             <w:r>
               <w:rPr>
                 <w:b/>
               </w:rPr>
               <w:t>Absolute income growth</w:t>
             </w:r>
-            <w:bookmarkEnd w:id="6"/>
             <w:bookmarkEnd w:id="7"/>
             <w:bookmarkEnd w:id="8"/>
+            <w:bookmarkEnd w:id="9"/>
           </w:p>
         </w:tc>
         <w:tc>
@@ -708,16 +713,16 @@
                 <w:b/>
               </w:rPr>
             </w:pPr>
-            <w:bookmarkStart w:id="9" w:name="OLE_LINK68"/>
-            <w:bookmarkStart w:id="10" w:name="OLE_LINK69"/>
+            <w:bookmarkStart w:id="10" w:name="OLE_LINK68"/>
+            <w:bookmarkStart w:id="11" w:name="OLE_LINK69"/>
             <w:r>
               <w:rPr>
                 <w:b/>
               </w:rPr>
               <w:t>Ratio of income growth</w:t>
             </w:r>
-            <w:bookmarkEnd w:id="9"/>
             <w:bookmarkEnd w:id="10"/>
+            <w:bookmarkEnd w:id="11"/>
           </w:p>
         </w:tc>
         <w:tc>
@@ -730,16 +735,16 @@
                 <w:b/>
               </w:rPr>
             </w:pPr>
-            <w:bookmarkStart w:id="11" w:name="OLE_LINK62"/>
-            <w:bookmarkStart w:id="12" w:name="OLE_LINK63"/>
+            <w:bookmarkStart w:id="12" w:name="OLE_LINK62"/>
+            <w:bookmarkStart w:id="13" w:name="OLE_LINK63"/>
             <w:r>
               <w:rPr>
                 <w:b/>
               </w:rPr>
               <w:t>Funding general public</w:t>
             </w:r>
-            <w:bookmarkEnd w:id="11"/>
             <w:bookmarkEnd w:id="12"/>
+            <w:bookmarkEnd w:id="13"/>
           </w:p>
         </w:tc>
         <w:tc>
@@ -752,16 +757,16 @@
                 <w:b/>
               </w:rPr>
             </w:pPr>
-            <w:bookmarkStart w:id="13" w:name="OLE_LINK76"/>
-            <w:bookmarkStart w:id="14" w:name="OLE_LINK77"/>
+            <w:bookmarkStart w:id="14" w:name="OLE_LINK76"/>
+            <w:bookmarkStart w:id="15" w:name="OLE_LINK77"/>
             <w:r>
               <w:rPr>
                 <w:b/>
               </w:rPr>
               <w:t>Proportion funding general public</w:t>
             </w:r>
-            <w:bookmarkEnd w:id="13"/>
             <w:bookmarkEnd w:id="14"/>
+            <w:bookmarkEnd w:id="15"/>
           </w:p>
         </w:tc>
         <w:tc>
@@ -780,16 +785,16 @@
               </w:rPr>
               <w:t xml:space="preserve">Funding </w:t>
             </w:r>
-            <w:bookmarkStart w:id="15" w:name="OLE_LINK94"/>
-            <w:bookmarkStart w:id="16" w:name="OLE_LINK95"/>
+            <w:bookmarkStart w:id="16" w:name="OLE_LINK94"/>
+            <w:bookmarkStart w:id="17" w:name="OLE_LINK95"/>
             <w:r>
               <w:rPr>
                 <w:b/>
               </w:rPr>
               <w:t>government</w:t>
             </w:r>
-            <w:bookmarkEnd w:id="15"/>
             <w:bookmarkEnd w:id="16"/>
+            <w:bookmarkEnd w:id="17"/>
           </w:p>
         </w:tc>
         <w:tc>
@@ -802,20 +807,20 @@
                 <w:b/>
               </w:rPr>
             </w:pPr>
-            <w:bookmarkStart w:id="17" w:name="OLE_LINK66"/>
-            <w:bookmarkStart w:id="18" w:name="OLE_LINK67"/>
+            <w:bookmarkStart w:id="18" w:name="OLE_LINK66"/>
+            <w:bookmarkStart w:id="19" w:name="OLE_LINK67"/>
             <w:r>
               <w:rPr>
                 <w:b/>
               </w:rPr>
               <w:t>Proportion funding government</w:t>
             </w:r>
-            <w:bookmarkEnd w:id="17"/>
             <w:bookmarkEnd w:id="18"/>
+            <w:bookmarkEnd w:id="19"/>
           </w:p>
         </w:tc>
       </w:tr>
-      <w:bookmarkEnd w:id="5"/>
+      <w:bookmarkEnd w:id="6"/>
       <w:tr>
         <w:tc>
           <w:tcPr>
@@ -1885,10 +1890,10 @@
     </w:p>
     <w:p/>
     <w:p>
-      <w:bookmarkStart w:id="19" w:name="OLE_LINK92"/>
-      <w:bookmarkStart w:id="20" w:name="OLE_LINK93"/>
-      <w:bookmarkStart w:id="21" w:name="OLE_LINK64"/>
-      <w:bookmarkStart w:id="22" w:name="OLE_LINK65"/>
+      <w:bookmarkStart w:id="20" w:name="OLE_LINK92"/>
+      <w:bookmarkStart w:id="21" w:name="OLE_LINK93"/>
+      <w:bookmarkStart w:id="22" w:name="OLE_LINK64"/>
+      <w:bookmarkStart w:id="23" w:name="OLE_LINK65"/>
       <w:r>
         <w:t xml:space="preserve">Correlation between </w:t>
       </w:r>
@@ -1925,14 +1930,14 @@
         <w:t xml:space="preserve"> 0.056</w:t>
       </w:r>
     </w:p>
-    <w:bookmarkEnd w:id="19"/>
     <w:bookmarkEnd w:id="20"/>
+    <w:bookmarkEnd w:id="21"/>
     <w:p>
       <w:r>
         <w:t xml:space="preserve">Correlation between </w:t>
       </w:r>
-      <w:bookmarkStart w:id="23" w:name="OLE_LINK80"/>
-      <w:bookmarkStart w:id="24" w:name="OLE_LINK81"/>
+      <w:bookmarkStart w:id="24" w:name="OLE_LINK80"/>
+      <w:bookmarkStart w:id="25" w:name="OLE_LINK81"/>
       <w:r>
         <w:rPr>
           <w:b/>
@@ -1942,16 +1947,16 @@
       <w:r>
         <w:t xml:space="preserve"> </w:t>
       </w:r>
-      <w:bookmarkEnd w:id="23"/>
       <w:bookmarkEnd w:id="24"/>
+      <w:bookmarkEnd w:id="25"/>
       <w:r>
         <w:t>and</w:t>
       </w:r>
       <w:r>
         <w:t xml:space="preserve"> </w:t>
       </w:r>
-      <w:bookmarkStart w:id="25" w:name="OLE_LINK72"/>
-      <w:bookmarkStart w:id="26" w:name="OLE_LINK73"/>
+      <w:bookmarkStart w:id="26" w:name="OLE_LINK72"/>
+      <w:bookmarkStart w:id="27" w:name="OLE_LINK73"/>
       <w:r>
         <w:rPr>
           <w:b/>
@@ -1961,8 +1966,8 @@
       <w:r>
         <w:t>:</w:t>
       </w:r>
-      <w:bookmarkEnd w:id="25"/>
       <w:bookmarkEnd w:id="26"/>
+      <w:bookmarkEnd w:id="27"/>
       <w:r>
         <w:t xml:space="preserve"> 0.</w:t>
       </w:r>
@@ -2006,58 +2011,58 @@
       <w:r>
         <w:t xml:space="preserve">Correlation between </w:t>
       </w:r>
-      <w:bookmarkStart w:id="27" w:name="OLE_LINK84"/>
-      <w:bookmarkStart w:id="28" w:name="OLE_LINK85"/>
+      <w:bookmarkStart w:id="28" w:name="OLE_LINK84"/>
+      <w:bookmarkStart w:id="29" w:name="OLE_LINK85"/>
       <w:r>
         <w:rPr>
           <w:b/>
         </w:rPr>
         <w:t xml:space="preserve">Proportion funding government </w:t>
       </w:r>
-      <w:bookmarkEnd w:id="27"/>
       <w:bookmarkEnd w:id="28"/>
+      <w:bookmarkEnd w:id="29"/>
       <w:r>
         <w:t>and</w:t>
       </w:r>
       <w:r>
         <w:t xml:space="preserve"> </w:t>
       </w:r>
-      <w:bookmarkStart w:id="29" w:name="OLE_LINK74"/>
-      <w:bookmarkStart w:id="30" w:name="OLE_LINK75"/>
-      <w:bookmarkStart w:id="31" w:name="OLE_LINK70"/>
-      <w:bookmarkStart w:id="32" w:name="OLE_LINK71"/>
+      <w:bookmarkStart w:id="30" w:name="OLE_LINK74"/>
+      <w:bookmarkStart w:id="31" w:name="OLE_LINK75"/>
+      <w:bookmarkStart w:id="32" w:name="OLE_LINK70"/>
+      <w:bookmarkStart w:id="33" w:name="OLE_LINK71"/>
       <w:r>
         <w:rPr>
           <w:b/>
         </w:rPr>
         <w:t xml:space="preserve">Ratio of </w:t>
       </w:r>
-      <w:bookmarkStart w:id="33" w:name="OLE_LINK78"/>
-      <w:bookmarkStart w:id="34" w:name="OLE_LINK79"/>
+      <w:bookmarkStart w:id="34" w:name="OLE_LINK78"/>
+      <w:bookmarkStart w:id="35" w:name="OLE_LINK79"/>
       <w:r>
         <w:rPr>
           <w:b/>
         </w:rPr>
         <w:t xml:space="preserve">income </w:t>
       </w:r>
-      <w:bookmarkEnd w:id="33"/>
       <w:bookmarkEnd w:id="34"/>
+      <w:bookmarkEnd w:id="35"/>
       <w:r>
         <w:rPr>
           <w:b/>
         </w:rPr>
         <w:t>growth</w:t>
       </w:r>
-      <w:bookmarkEnd w:id="29"/>
       <w:bookmarkEnd w:id="30"/>
+      <w:bookmarkEnd w:id="31"/>
       <w:r>
         <w:t>:</w:t>
       </w:r>
       <w:r>
         <w:t xml:space="preserve"> </w:t>
       </w:r>
-      <w:bookmarkEnd w:id="31"/>
       <w:bookmarkEnd w:id="32"/>
+      <w:bookmarkEnd w:id="33"/>
       <w:r>
         <w:t>0.</w:t>
       </w:r>
@@ -2077,8 +2082,8 @@
         <w:t xml:space="preserve">also changes in size when proportional variable are used – though it maintains its direction. These results to not measure how significant these relationships are, this is discussed below in the final modelling section. </w:t>
       </w:r>
     </w:p>
-    <w:bookmarkEnd w:id="21"/>
     <w:bookmarkEnd w:id="22"/>
+    <w:bookmarkEnd w:id="23"/>
     <w:p/>
     <w:p>
       <w:pPr>
@@ -2111,8 +2116,8 @@
             <w:tcW w:w="2091" w:type="dxa"/>
           </w:tcPr>
           <w:p>
-            <w:bookmarkStart w:id="35" w:name="OLE_LINK86"/>
-            <w:bookmarkStart w:id="36" w:name="OLE_LINK87"/>
+            <w:bookmarkStart w:id="36" w:name="OLE_LINK86"/>
+            <w:bookmarkStart w:id="37" w:name="OLE_LINK87"/>
             <w:r>
               <w:rPr>
                 <w:b/>
@@ -2235,13 +2240,13 @@
             <w:tcW w:w="2091" w:type="dxa"/>
           </w:tcPr>
           <w:p>
-            <w:bookmarkStart w:id="37" w:name="OLE_LINK90"/>
-            <w:bookmarkStart w:id="38" w:name="OLE_LINK91"/>
+            <w:bookmarkStart w:id="38" w:name="OLE_LINK90"/>
+            <w:bookmarkStart w:id="39" w:name="OLE_LINK91"/>
             <w:r>
               <w:t>Proportion funding government</w:t>
             </w:r>
-            <w:bookmarkEnd w:id="37"/>
             <w:bookmarkEnd w:id="38"/>
+            <w:bookmarkEnd w:id="39"/>
           </w:p>
         </w:tc>
         <w:tc>
@@ -2353,8 +2358,8 @@
         <w:t xml:space="preserve"> </w:t>
       </w:r>
     </w:p>
-    <w:bookmarkEnd w:id="35"/>
     <w:bookmarkEnd w:id="36"/>
+    <w:bookmarkEnd w:id="37"/>
     <w:p/>
     <w:p>
       <w:r>
@@ -2609,10 +2614,7 @@
         <w:t xml:space="preserve"> </w:t>
       </w:r>
     </w:p>
-    <w:p>
-      <w:bookmarkStart w:id="39" w:name="_GoBack"/>
-      <w:bookmarkEnd w:id="39"/>
-    </w:p>
+    <w:p/>
     <w:p>
       <w:r>
         <w:t xml:space="preserve">The second model is a logit predicting survival. In this model general public funding remains insignificant but government funding has a sizable and significant negative effect. The implications of this result is that charities who revive proportionally more of their funding from the government in 2011-2012 are less likely to survive to 2018. This may reflect the volatility of receiving high proportions of funding from government programs which tend to be for a set period, or can be terminated as the party in power changes. </w:t>

</xml_diff>